<commit_message>
updated data pipeline. Added visual for pipeline.
</commit_message>
<xml_diff>
--- a/DPP Data Curation Pipeline Summary.docx
+++ b/DPP Data Curation Pipeline Summary.docx
@@ -422,6 +422,7 @@
         <w:rPr>
           <w:b/>
         </w:rPr>
+        <w:lastRenderedPageBreak/>
         <w:t>Outputs</w:t>
       </w:r>
       <w:r>
@@ -853,13 +854,7 @@
         <w:rPr>
           <w:i/>
         </w:rPr>
-        <w:t>encounter</w:t>
-      </w:r>
-      <w:r>
-        <w:rPr>
-          <w:i/>
-        </w:rPr>
-        <w:t>s</w:t>
+        <w:t>encounters</w:t>
       </w:r>
       <w:r>
         <w:rPr>
@@ -940,13 +935,7 @@
         <w:rPr>
           <w:i/>
         </w:rPr>
-        <w:t>analyst.raw_EHR_</w:t>
-      </w:r>
-      <w:r>
-        <w:rPr>
-          <w:i/>
-        </w:rPr>
-        <w:t>encounters</w:t>
+        <w:t>analyst.raw_EHR_encounters</w:t>
       </w:r>
       <w:proofErr w:type="spellEnd"/>
     </w:p>
@@ -2142,6 +2131,7 @@
         <w:rPr>
           <w:b/>
         </w:rPr>
+        <w:lastRenderedPageBreak/>
         <w:t>Output</w:t>
       </w:r>
       <w:r>
@@ -2267,25 +2257,24 @@
         </w:rPr>
       </w:pPr>
       <w:proofErr w:type="spellStart"/>
-      <w:r>
-        <w:rPr>
-          <w:i/>
-        </w:rPr>
-        <w:t>analyst.</w:t>
-      </w:r>
-      <w:r>
-        <w:rPr>
-          <w:i/>
-        </w:rPr>
-        <w:t>H</w:t>
-      </w:r>
-      <w:r>
-        <w:rPr>
-          <w:i/>
-        </w:rPr>
-        <w:t>_workflow_data_tall</w:t>
-      </w:r>
-      <w:proofErr w:type="spellEnd"/>
+      <w:proofErr w:type="gramStart"/>
+      <w:r>
+        <w:rPr>
+          <w:i/>
+        </w:rPr>
+        <w:t>analyst.convert</w:t>
+      </w:r>
+      <w:proofErr w:type="gramEnd"/>
+      <w:r>
+        <w:rPr>
+          <w:i/>
+        </w:rPr>
+        <w:t>_to_AmDenv</w:t>
+      </w:r>
+      <w:proofErr w:type="spellEnd"/>
+      <w:r>
+        <w:t xml:space="preserve"> (function)</w:t>
+      </w:r>
     </w:p>
     <w:p>
       <w:pPr>
@@ -2299,7 +2288,6 @@
         </w:rPr>
       </w:pPr>
       <w:proofErr w:type="spellStart"/>
-      <w:proofErr w:type="gramStart"/>
       <w:r>
         <w:rPr>
           <w:i/>
@@ -2310,20 +2298,13 @@
         <w:rPr>
           <w:i/>
         </w:rPr>
-        <w:t>K</w:t>
-      </w:r>
-      <w:proofErr w:type="gramEnd"/>
-      <w:r>
-        <w:rPr>
-          <w:i/>
-        </w:rPr>
-        <w:t>_</w:t>
-      </w:r>
-      <w:r>
-        <w:rPr>
-          <w:i/>
-        </w:rPr>
-        <w:t>tm_response_summarized</w:t>
+        <w:t>H</w:t>
+      </w:r>
+      <w:r>
+        <w:rPr>
+          <w:i/>
+        </w:rPr>
+        <w:t>_workflow_data_tall</w:t>
       </w:r>
       <w:proofErr w:type="spellEnd"/>
     </w:p>
@@ -2339,6 +2320,7 @@
         </w:rPr>
       </w:pPr>
       <w:proofErr w:type="spellStart"/>
+      <w:proofErr w:type="gramStart"/>
       <w:r>
         <w:rPr>
           <w:i/>
@@ -2349,13 +2331,20 @@
         <w:rPr>
           <w:i/>
         </w:rPr>
-        <w:t>C</w:t>
-      </w:r>
-      <w:r>
-        <w:rPr>
-          <w:i/>
-        </w:rPr>
-        <w:t>_crosswalk_uid_to_patient_cd</w:t>
+        <w:t>K</w:t>
+      </w:r>
+      <w:proofErr w:type="gramEnd"/>
+      <w:r>
+        <w:rPr>
+          <w:i/>
+        </w:rPr>
+        <w:t>_</w:t>
+      </w:r>
+      <w:r>
+        <w:rPr>
+          <w:i/>
+        </w:rPr>
+        <w:t>tm_response_summarized</w:t>
       </w:r>
       <w:proofErr w:type="spellEnd"/>
     </w:p>
@@ -2381,6 +2370,38 @@
         <w:rPr>
           <w:i/>
         </w:rPr>
+        <w:t>C</w:t>
+      </w:r>
+      <w:r>
+        <w:rPr>
+          <w:i/>
+        </w:rPr>
+        <w:t>_crosswalk_uid_to_patient_cd</w:t>
+      </w:r>
+      <w:proofErr w:type="spellEnd"/>
+    </w:p>
+    <w:p>
+      <w:pPr>
+        <w:pStyle w:val="ListParagraph"/>
+        <w:numPr>
+          <w:ilvl w:val="0"/>
+          <w:numId w:val="2"/>
+        </w:numPr>
+        <w:rPr>
+          <w:i/>
+        </w:rPr>
+      </w:pPr>
+      <w:proofErr w:type="spellStart"/>
+      <w:r>
+        <w:rPr>
+          <w:i/>
+        </w:rPr>
+        <w:t>analyst.</w:t>
+      </w:r>
+      <w:r>
+        <w:rPr>
+          <w:i/>
+        </w:rPr>
         <w:t>M</w:t>
       </w:r>
       <w:r>
@@ -2486,13 +2507,7 @@
         <w:pStyle w:val="Heading1"/>
       </w:pPr>
       <w:r>
-        <w:t xml:space="preserve">Domain </w:t>
-      </w:r>
-      <w:r>
-        <w:t>3</w:t>
-      </w:r>
-      <w:r>
-        <w:t xml:space="preserve"> – </w:t>
+        <w:t xml:space="preserve">Domain 3 – </w:t>
       </w:r>
       <w:proofErr w:type="spellStart"/>
       <w:r>
@@ -2514,16 +2529,7 @@
         <w:pStyle w:val="Heading1"/>
       </w:pPr>
       <w:r>
-        <w:t xml:space="preserve">Domain </w:t>
-      </w:r>
-      <w:r>
-        <w:t>4</w:t>
-      </w:r>
-      <w:r>
-        <w:t xml:space="preserve"> – </w:t>
-      </w:r>
-      <w:r>
-        <w:t>All Data</w:t>
+        <w:t>Domain 4 – All Data</w:t>
       </w:r>
     </w:p>
     <w:p>
@@ -2585,13 +2591,23 @@
         </w:numPr>
       </w:pPr>
       <w:r>
-        <w:t>Q</w:t>
-      </w:r>
-      <w:r>
-        <w:t>-</w:t>
-      </w:r>
-      <w:r>
-        <w:t>Output curated datasets (split between for DM’s and for analysis – possibly an additional split for the level of PHI redaction)</w:t>
+        <w:t>Q-</w:t>
+      </w:r>
+      <w:proofErr w:type="spellStart"/>
+      <w:r>
+        <w:t>output_curated_</w:t>
+      </w:r>
+      <w:proofErr w:type="gramStart"/>
+      <w:r>
+        <w:t>data.R</w:t>
+      </w:r>
+      <w:proofErr w:type="spellEnd"/>
+      <w:proofErr w:type="gramEnd"/>
+      <w:r>
+        <w:t xml:space="preserve"> </w:t>
+      </w:r>
+      <w:r>
+        <w:t>(split between for DM’s and for analysis – possibly an additional split for the level of PHI redaction)</w:t>
       </w:r>
       <w:bookmarkStart w:id="0" w:name="_GoBack"/>
       <w:bookmarkEnd w:id="0"/>

</xml_diff>